<commit_message>
Notes pre-meeting with Yona
</commit_message>
<xml_diff>
--- a/Notes/Continuous Emotion Recognition Another Look at the Regression Problem.docx
+++ b/Notes/Continuous Emotion Recognition Another Look at the Regression Problem.docx
@@ -79,6 +79,13 @@
     <w:p>
       <w:bookmarkStart w:id="0" w:name="_GoBack"/>
       <w:bookmarkEnd w:id="0"/>
+    </w:p>
+    <w:p>
+      <w:pPr>
+        <w:rPr>
+          <w:b/>
+        </w:rPr>
+      </w:pPr>
     </w:p>
     <w:sectPr>
       <w:pgSz w:w="11906" w:h="16838"/>

</xml_diff>